<commit_message>
a few more cuts to revise v7
</commit_message>
<xml_diff>
--- a/Dissertation/Chapter 1. Green Water v6 cuts.docx
+++ b/Dissertation/Chapter 1. Green Water v6 cuts.docx
@@ -1891,16 +1891,7 @@
           <w:sz w:val="24"/>
           <w:szCs w:val="24"/>
         </w:rPr>
-        <w:t>) is actually derived from three coefficients: first, a basal crop coefficient (</w:t>
-      </w:r>
-      <w:proofErr w:type="spellStart"/>
-      <w:r>
-        <w:rPr>
-          <w:rFonts w:ascii="Book Antiqua" w:hAnsi="Book Antiqua"/>
-          <w:sz w:val="24"/>
-          <w:szCs w:val="24"/>
-        </w:rPr>
-        <w:t>K</w:t>
+        <w:t>) is actually derived from three coefficients: first, a basal crop coefficient (K</w:t>
       </w:r>
       <w:r>
         <w:rPr>
@@ -1911,23 +1902,13 @@
         </w:rPr>
         <w:t>cb</w:t>
       </w:r>
-      <w:proofErr w:type="spellEnd"/>
-      <w:r>
-        <w:rPr>
-          <w:rFonts w:ascii="Book Antiqua" w:hAnsi="Book Antiqua"/>
-          <w:sz w:val="24"/>
-          <w:szCs w:val="24"/>
-        </w:rPr>
-        <w:t>), conceptually based on canopy cover and leaf characteristics and adjusted by a location’s daily minimum relative humidity (</w:t>
-      </w:r>
-      <w:proofErr w:type="spellStart"/>
-      <w:r>
-        <w:rPr>
-          <w:rFonts w:ascii="Book Antiqua" w:hAnsi="Book Antiqua"/>
-          <w:sz w:val="24"/>
-          <w:szCs w:val="24"/>
-        </w:rPr>
-        <w:t>RH</w:t>
+      <w:r>
+        <w:rPr>
+          <w:rFonts w:ascii="Book Antiqua" w:hAnsi="Book Antiqua"/>
+          <w:sz w:val="24"/>
+          <w:szCs w:val="24"/>
+        </w:rPr>
+        <w:t>), conceptually based on canopy cover and leaf characteristics and adjusted by a location’s daily minimum relative humidity (RH</w:t>
       </w:r>
       <w:r>
         <w:rPr>
@@ -1938,7 +1919,6 @@
         </w:rPr>
         <w:t>min</w:t>
       </w:r>
-      <w:proofErr w:type="spellEnd"/>
       <w:r>
         <w:rPr>
           <w:rFonts w:ascii="Book Antiqua" w:hAnsi="Book Antiqua"/>
@@ -2250,27 +2230,7 @@
           <w:sz w:val="24"/>
           <w:szCs w:val="24"/>
         </w:rPr>
-        <w:t xml:space="preserve">During the simulation, water balance results were aggregated to annual, seasonal, and monthly time scales to save hard disk write time except for 1% of soil-climate-crop systems where detailed daily water balances and intermediate calculations were saved for quality control inspection.  A desktop computer with a 4-core Intel Xeon 3.80 </w:t>
-      </w:r>
-      <w:proofErr w:type="spellStart"/>
-      <w:proofErr w:type="gramStart"/>
-      <w:r>
-        <w:rPr>
-          <w:rFonts w:ascii="Book Antiqua" w:hAnsi="Book Antiqua"/>
-          <w:sz w:val="24"/>
-          <w:szCs w:val="24"/>
-        </w:rPr>
-        <w:t>Ghz</w:t>
-      </w:r>
-      <w:proofErr w:type="spellEnd"/>
-      <w:proofErr w:type="gramEnd"/>
-      <w:r>
-        <w:rPr>
-          <w:rFonts w:ascii="Book Antiqua" w:hAnsi="Book Antiqua"/>
-          <w:sz w:val="24"/>
-          <w:szCs w:val="24"/>
-        </w:rPr>
-        <w:t xml:space="preserve"> CPU and 64 GB of RAM was used to run the simulations and aggregate results.  Model runs took approximately 0.75 days for all soil-climate-crop systems for a given root depth and allowable depletion scenario.</w:t>
+        <w:t>During the simulation, water balance results were aggregated to annual, seasonal, and monthly time scales to save hard disk write time except for 1% of soil-climate-crop systems where detailed daily water balances and intermediate calculations were saved for quality control inspection.  A desktop computer with a 4-core Intel Xeon 3.80 Ghz CPU and 64 GB of RAM was used to run the simulations and aggregate results.  Model runs took approximately 0.75 days for all soil-climate-crop systems for a given root depth and allowable depletion scenario.</w:t>
       </w:r>
     </w:p>
     <w:p>
@@ -2383,12 +2343,12 @@
       </w:pPr>
       <w:r>
         <w:rPr>
-          <w:rFonts w:ascii="Book Antiqua" w:eastAsiaTheme="minorEastAsia" w:hAnsi="Book Antiqua"/>
+          <w:rFonts w:ascii="Book Antiqua" w:hAnsi="Book Antiqua"/>
           <w:sz w:val="24"/>
           <w:szCs w:val="24"/>
         </w:rPr>
         <w:lastRenderedPageBreak/>
-        <w:t>Spatially, 88.5% of soils have only 1 major component that requires no component percent weighting results scheme; 11.1% have 2 major components; and 0.4% have 3 major components in this study area.</w:t>
+        <w:t xml:space="preserve">[PRISM] </w:t>
       </w:r>
     </w:p>
     <w:p>
@@ -2403,43 +2363,11 @@
       </w:pPr>
       <w:r>
         <w:rPr>
-          <w:rFonts w:ascii="Book Antiqua" w:hAnsi="Book Antiqua"/>
-          <w:sz w:val="24"/>
-          <w:szCs w:val="24"/>
-        </w:rPr>
-        <w:t xml:space="preserve">140,819 fields were identified as alfalfa, almonds, grapes, pistachios, or walnuts in this dataset, totaling </w:t>
-      </w:r>
-      <w:r>
-        <w:rPr>
-          <w:rFonts w:ascii="Book Antiqua" w:hAnsi="Book Antiqua"/>
-          <w:sz w:val="24"/>
-          <w:szCs w:val="24"/>
-        </w:rPr>
-        <w:t>1</w:t>
-      </w:r>
-      <w:r>
-        <w:rPr>
-          <w:rFonts w:ascii="Book Antiqua" w:hAnsi="Book Antiqua"/>
-          <w:sz w:val="24"/>
-          <w:szCs w:val="24"/>
-        </w:rPr>
-        <w:t>,</w:t>
-      </w:r>
-      <w:r>
-        <w:rPr>
-          <w:rFonts w:ascii="Book Antiqua" w:hAnsi="Book Antiqua"/>
-          <w:sz w:val="24"/>
-          <w:szCs w:val="24"/>
-        </w:rPr>
-        <w:t>487</w:t>
-      </w:r>
-      <w:r>
-        <w:rPr>
-          <w:rFonts w:ascii="Book Antiqua" w:hAnsi="Book Antiqua"/>
-          <w:sz w:val="24"/>
-          <w:szCs w:val="24"/>
-        </w:rPr>
-        <w:t>,535 ha.  A total of 1,455,204 ha were modeled, excluding some grapes and alfalfa located outside of the major growing regions or for fields where soils data was unavailable</w:t>
+          <w:rFonts w:ascii="Book Antiqua" w:eastAsiaTheme="minorEastAsia" w:hAnsi="Book Antiqua"/>
+          <w:sz w:val="24"/>
+          <w:szCs w:val="24"/>
+        </w:rPr>
+        <w:t>Spatially, 88.5% of soils have only 1 major component that requires no component percent weighting results scheme; 11.1% have 2 major components; and 0.4% have 3 major components in this study area.</w:t>
       </w:r>
     </w:p>
     <w:p>
@@ -2448,7 +2376,6 @@
         <w:ind w:firstLine="720"/>
         <w:rPr>
           <w:rFonts w:ascii="Book Antiqua" w:hAnsi="Book Antiqua"/>
-          <w:i/>
           <w:sz w:val="24"/>
           <w:szCs w:val="24"/>
         </w:rPr>
@@ -2456,11 +2383,42 @@
       <w:r>
         <w:rPr>
           <w:rFonts w:ascii="Book Antiqua" w:hAnsi="Book Antiqua"/>
-          <w:i/>
-          <w:sz w:val="24"/>
-          <w:szCs w:val="24"/>
-        </w:rPr>
-        <w:t>From Discussion</w:t>
+          <w:sz w:val="24"/>
+          <w:szCs w:val="24"/>
+        </w:rPr>
+        <w:t xml:space="preserve">140,819 fields were identified as alfalfa, almonds, grapes, pistachios, or walnuts in this dataset, totaling </w:t>
+      </w:r>
+      <w:r>
+        <w:rPr>
+          <w:rFonts w:ascii="Book Antiqua" w:hAnsi="Book Antiqua"/>
+          <w:sz w:val="24"/>
+          <w:szCs w:val="24"/>
+        </w:rPr>
+        <w:t>1</w:t>
+      </w:r>
+      <w:r>
+        <w:rPr>
+          <w:rFonts w:ascii="Book Antiqua" w:hAnsi="Book Antiqua"/>
+          <w:sz w:val="24"/>
+          <w:szCs w:val="24"/>
+        </w:rPr>
+        <w:t>,</w:t>
+      </w:r>
+      <w:r>
+        <w:rPr>
+          <w:rFonts w:ascii="Book Antiqua" w:hAnsi="Book Antiqua"/>
+          <w:sz w:val="24"/>
+          <w:szCs w:val="24"/>
+        </w:rPr>
+        <w:t>487</w:t>
+      </w:r>
+      <w:r>
+        <w:rPr>
+          <w:rFonts w:ascii="Book Antiqua" w:hAnsi="Book Antiqua"/>
+          <w:sz w:val="24"/>
+          <w:szCs w:val="24"/>
+        </w:rPr>
+        <w:t>,535 ha.  A total of 1,455,204 ha were modeled, excluding some grapes and alfalfa located outside of the major growing regions or for fields where soils data was unavailable</w:t>
       </w:r>
     </w:p>
     <w:p>
@@ -2469,6 +2427,7 @@
         <w:ind w:firstLine="720"/>
         <w:rPr>
           <w:rFonts w:ascii="Book Antiqua" w:hAnsi="Book Antiqua"/>
+          <w:i/>
           <w:sz w:val="24"/>
           <w:szCs w:val="24"/>
         </w:rPr>
@@ -2476,10 +2435,11 @@
       <w:r>
         <w:rPr>
           <w:rFonts w:ascii="Book Antiqua" w:hAnsi="Book Antiqua"/>
-          <w:sz w:val="24"/>
-          <w:szCs w:val="24"/>
-        </w:rPr>
-        <w:t xml:space="preserve">Like the results, several of the soil reservoir scenarios are highlighted in the discussion: a shallow (0.5 m root depth and 30% allowable depletion); a moderate (1.0 m root depth and 50% allowable depletion); and a deep scenario (2.0 m and 50% allowable depletion).  </w:t>
+          <w:i/>
+          <w:sz w:val="24"/>
+          <w:szCs w:val="24"/>
+        </w:rPr>
+        <w:t>From Discussion</w:t>
       </w:r>
     </w:p>
     <w:p>
@@ -2488,7 +2448,6 @@
         <w:ind w:firstLine="720"/>
         <w:rPr>
           <w:rFonts w:ascii="Book Antiqua" w:hAnsi="Book Antiqua"/>
-          <w:i/>
           <w:sz w:val="24"/>
           <w:szCs w:val="24"/>
         </w:rPr>
@@ -2496,11 +2455,10 @@
       <w:r>
         <w:rPr>
           <w:rFonts w:ascii="Book Antiqua" w:hAnsi="Book Antiqua"/>
-          <w:i/>
-          <w:sz w:val="24"/>
-          <w:szCs w:val="24"/>
-        </w:rPr>
-        <w:t>From Conclusion</w:t>
+          <w:sz w:val="24"/>
+          <w:szCs w:val="24"/>
+        </w:rPr>
+        <w:t xml:space="preserve">Like the results, several of the soil reservoir scenarios are highlighted in the discussion: a shallow (0.5 m root depth and 30% allowable depletion); a moderate (1.0 m root depth and 50% allowable depletion); and a deep scenario (2.0 m and 50% allowable depletion).  </w:t>
       </w:r>
     </w:p>
     <w:p>
@@ -2509,6 +2467,7 @@
         <w:ind w:firstLine="720"/>
         <w:rPr>
           <w:rFonts w:ascii="Book Antiqua" w:hAnsi="Book Antiqua"/>
+          <w:i/>
           <w:sz w:val="24"/>
           <w:szCs w:val="24"/>
         </w:rPr>
@@ -2516,91 +2475,11 @@
       <w:r>
         <w:rPr>
           <w:rFonts w:ascii="Book Antiqua" w:hAnsi="Book Antiqua"/>
-          <w:sz w:val="24"/>
-          <w:szCs w:val="24"/>
-        </w:rPr>
-        <w:t xml:space="preserve">Future work is needed to </w:t>
-      </w:r>
-      <w:r>
-        <w:rPr>
-          <w:rFonts w:ascii="Book Antiqua" w:hAnsi="Book Antiqua"/>
-          <w:sz w:val="24"/>
-          <w:szCs w:val="24"/>
-        </w:rPr>
-        <w:t>validate</w:t>
-      </w:r>
-      <w:r>
-        <w:rPr>
-          <w:rFonts w:ascii="Book Antiqua" w:hAnsi="Book Antiqua"/>
-          <w:sz w:val="24"/>
-          <w:szCs w:val="24"/>
-        </w:rPr>
-        <w:t xml:space="preserve"> the</w:t>
-      </w:r>
-      <w:r>
-        <w:rPr>
-          <w:rFonts w:ascii="Book Antiqua" w:hAnsi="Book Antiqua"/>
-          <w:sz w:val="24"/>
-          <w:szCs w:val="24"/>
-        </w:rPr>
-        <w:t xml:space="preserve"> FAO</w:t>
-      </w:r>
-      <w:r>
-        <w:rPr>
-          <w:rFonts w:ascii="Book Antiqua" w:hAnsi="Book Antiqua"/>
-          <w:sz w:val="24"/>
-          <w:szCs w:val="24"/>
-        </w:rPr>
-        <w:t>-</w:t>
-      </w:r>
-      <w:r>
-        <w:rPr>
-          <w:rFonts w:ascii="Book Antiqua" w:hAnsi="Book Antiqua"/>
-          <w:sz w:val="24"/>
-          <w:szCs w:val="24"/>
-        </w:rPr>
-        <w:t xml:space="preserve">56 </w:t>
-      </w:r>
-      <w:r>
-        <w:rPr>
-          <w:rFonts w:ascii="Book Antiqua" w:hAnsi="Book Antiqua"/>
-          <w:sz w:val="24"/>
-          <w:szCs w:val="24"/>
-        </w:rPr>
-        <w:t>dual K</w:t>
-      </w:r>
-      <w:r>
-        <w:rPr>
-          <w:rFonts w:ascii="Book Antiqua" w:hAnsi="Book Antiqua"/>
-          <w:sz w:val="24"/>
-          <w:szCs w:val="24"/>
-          <w:vertAlign w:val="subscript"/>
-        </w:rPr>
-        <w:t>c</w:t>
-      </w:r>
-      <w:r>
-        <w:rPr>
-          <w:rFonts w:ascii="Book Antiqua" w:hAnsi="Book Antiqua"/>
-          <w:sz w:val="24"/>
-          <w:szCs w:val="24"/>
-        </w:rPr>
-        <w:t xml:space="preserve"> method</w:t>
-      </w:r>
-      <w:r>
-        <w:rPr>
-          <w:rFonts w:ascii="Book Antiqua" w:hAnsi="Book Antiqua"/>
-          <w:sz w:val="24"/>
-          <w:szCs w:val="24"/>
-        </w:rPr>
-        <w:t xml:space="preserve"> for predicting full season soil water balance unde</w:t>
-      </w:r>
-      <w:r>
-        <w:rPr>
-          <w:rFonts w:ascii="Book Antiqua" w:hAnsi="Book Antiqua"/>
-          <w:sz w:val="24"/>
-          <w:szCs w:val="24"/>
-        </w:rPr>
-        <w:t xml:space="preserve">r perennial crops and the extent to which deep soil moisture can be utilized without crop stress.   </w:t>
+          <w:i/>
+          <w:sz w:val="24"/>
+          <w:szCs w:val="24"/>
+        </w:rPr>
+        <w:t>From Conclusion</w:t>
       </w:r>
     </w:p>
     <w:p>
@@ -2619,7 +2498,88 @@
           <w:sz w:val="24"/>
           <w:szCs w:val="24"/>
         </w:rPr>
-        <w:t xml:space="preserve">While cover crops have been generally viewed as adding to a farm’s demand for water, given the evaporative losses of rainfall estimated by this study on bare soil under dormant perennial crops, many locations could likely sustain cover crop growth during the winter without compromising green water availability to crops or increasing blue water demand.  Moreover, cover crops may improve soil storage of rainfall on hydrologically limiting soils, providing a positive feedback to green water use.  </w:t>
+        <w:t xml:space="preserve">Future work is needed to </w:t>
+      </w:r>
+      <w:r>
+        <w:rPr>
+          <w:rFonts w:ascii="Book Antiqua" w:hAnsi="Book Antiqua"/>
+          <w:sz w:val="24"/>
+          <w:szCs w:val="24"/>
+        </w:rPr>
+        <w:t>validate</w:t>
+      </w:r>
+      <w:r>
+        <w:rPr>
+          <w:rFonts w:ascii="Book Antiqua" w:hAnsi="Book Antiqua"/>
+          <w:sz w:val="24"/>
+          <w:szCs w:val="24"/>
+        </w:rPr>
+        <w:t xml:space="preserve"> the</w:t>
+      </w:r>
+      <w:r>
+        <w:rPr>
+          <w:rFonts w:ascii="Book Antiqua" w:hAnsi="Book Antiqua"/>
+          <w:sz w:val="24"/>
+          <w:szCs w:val="24"/>
+        </w:rPr>
+        <w:t xml:space="preserve"> FAO</w:t>
+      </w:r>
+      <w:r>
+        <w:rPr>
+          <w:rFonts w:ascii="Book Antiqua" w:hAnsi="Book Antiqua"/>
+          <w:sz w:val="24"/>
+          <w:szCs w:val="24"/>
+        </w:rPr>
+        <w:t>-</w:t>
+      </w:r>
+      <w:r>
+        <w:rPr>
+          <w:rFonts w:ascii="Book Antiqua" w:hAnsi="Book Antiqua"/>
+          <w:sz w:val="24"/>
+          <w:szCs w:val="24"/>
+        </w:rPr>
+        <w:t xml:space="preserve">56 </w:t>
+      </w:r>
+      <w:r>
+        <w:rPr>
+          <w:rFonts w:ascii="Book Antiqua" w:hAnsi="Book Antiqua"/>
+          <w:sz w:val="24"/>
+          <w:szCs w:val="24"/>
+        </w:rPr>
+        <w:t>dual K</w:t>
+      </w:r>
+      <w:r>
+        <w:rPr>
+          <w:rFonts w:ascii="Book Antiqua" w:hAnsi="Book Antiqua"/>
+          <w:sz w:val="24"/>
+          <w:szCs w:val="24"/>
+          <w:vertAlign w:val="subscript"/>
+        </w:rPr>
+        <w:t>c</w:t>
+      </w:r>
+      <w:r>
+        <w:rPr>
+          <w:rFonts w:ascii="Book Antiqua" w:hAnsi="Book Antiqua"/>
+          <w:sz w:val="24"/>
+          <w:szCs w:val="24"/>
+        </w:rPr>
+        <w:t xml:space="preserve"> method</w:t>
+      </w:r>
+      <w:r>
+        <w:rPr>
+          <w:rFonts w:ascii="Book Antiqua" w:hAnsi="Book Antiqua"/>
+          <w:sz w:val="24"/>
+          <w:szCs w:val="24"/>
+        </w:rPr>
+        <w:t xml:space="preserve"> for predicting full season soil water balance unde</w:t>
+      </w:r>
+      <w:r>
+        <w:rPr>
+          <w:rFonts w:ascii="Book Antiqua" w:hAnsi="Book Antiqua"/>
+          <w:sz w:val="24"/>
+          <w:szCs w:val="24"/>
+        </w:rPr>
+        <w:t xml:space="preserve">r perennial crops and the extent to which deep soil moisture can be utilized without crop stress.   </w:t>
       </w:r>
     </w:p>
     <w:p>
@@ -2638,16 +2598,71 @@
           <w:sz w:val="24"/>
           <w:szCs w:val="24"/>
         </w:rPr>
+        <w:t xml:space="preserve">While cover crops have been generally viewed as adding to a farm’s demand for water, given the evaporative losses of rainfall estimated by this study on bare soil under dormant perennial crops, many locations could likely sustain cover crop growth during the winter without compromising green water availability to crops or increasing blue </w:t>
+      </w:r>
+      <w:r>
+        <w:rPr>
+          <w:rFonts w:ascii="Book Antiqua" w:hAnsi="Book Antiqua"/>
+          <w:sz w:val="24"/>
+          <w:szCs w:val="24"/>
+        </w:rPr>
         <w:lastRenderedPageBreak/>
-        <w:t>If fall crop water stress can be tolerated, then soils can be drawn down to a greater extent to store</w:t>
-      </w:r>
-      <w:r>
-        <w:rPr>
-          <w:rFonts w:ascii="Book Antiqua" w:hAnsi="Book Antiqua"/>
-          <w:sz w:val="24"/>
-          <w:szCs w:val="24"/>
-        </w:rPr>
-        <w:t xml:space="preserve"> winter rainfall.</w:t>
+        <w:t xml:space="preserve">water demand.  Moreover, cover crops may improve soil storage of rainfall on hydrologically limiting soils, providing a positive feedback to green water use.  </w:t>
+      </w:r>
+    </w:p>
+    <w:p>
+      <w:pPr>
+        <w:spacing w:after="0" w:line="480" w:lineRule="auto"/>
+        <w:ind w:firstLine="720"/>
+        <w:rPr>
+          <w:rFonts w:ascii="Book Antiqua" w:hAnsi="Book Antiqua"/>
+          <w:sz w:val="24"/>
+          <w:szCs w:val="24"/>
+        </w:rPr>
+      </w:pPr>
+      <w:r>
+        <w:rPr>
+          <w:rFonts w:ascii="Book Antiqua" w:hAnsi="Book Antiqua"/>
+          <w:sz w:val="24"/>
+          <w:szCs w:val="24"/>
+        </w:rPr>
+        <w:t>If fall crop water stress can be tolerated, then soils can be drawn down to a greater extent to store winter rainfall.</w:t>
+      </w:r>
+    </w:p>
+    <w:p>
+      <w:pPr>
+        <w:spacing w:after="0" w:line="480" w:lineRule="auto"/>
+        <w:ind w:firstLine="720"/>
+        <w:rPr>
+          <w:rFonts w:ascii="Book Antiqua" w:hAnsi="Book Antiqua"/>
+          <w:sz w:val="24"/>
+          <w:szCs w:val="24"/>
+        </w:rPr>
+      </w:pPr>
+      <w:r>
+        <w:rPr>
+          <w:rFonts w:ascii="Book Antiqua" w:hAnsi="Book Antiqua"/>
+          <w:sz w:val="24"/>
+          <w:szCs w:val="24"/>
+        </w:rPr>
+        <w:t>This could be accomplished through a monitoring and modeling approach that combines soil moisture and crop stress sensors with water balance modeling such as the FAO-56 dual K</w:t>
+      </w:r>
+      <w:r>
+        <w:rPr>
+          <w:rFonts w:ascii="Book Antiqua" w:hAnsi="Book Antiqua"/>
+          <w:sz w:val="24"/>
+          <w:szCs w:val="24"/>
+          <w:vertAlign w:val="subscript"/>
+        </w:rPr>
+        <w:t>c</w:t>
+      </w:r>
+      <w:r>
+        <w:rPr>
+          <w:rFonts w:ascii="Book Antiqua" w:hAnsi="Book Antiqua"/>
+          <w:sz w:val="24"/>
+          <w:szCs w:val="24"/>
+        </w:rPr>
+        <w:t xml:space="preserve"> methodology used in this study.  </w:t>
       </w:r>
       <w:bookmarkStart w:id="5" w:name="_GoBack"/>
       <w:bookmarkEnd w:id="5"/>

</xml_diff>